<commit_message>
Minor edits for final announcement.
</commit_message>
<xml_diff>
--- a/doc/bot4911_email.docx
+++ b/doc/bot4911_email.docx
@@ -49,17 +49,7 @@
           <w:sz w:val="24"/>
           <w:szCs w:val="24"/>
         </w:rPr>
-        <w:t xml:space="preserve"> Individual Studies (4911/6905) opportunity in Botany or Zoology this sprin</w:t>
-      </w:r>
-      <w:bookmarkStart w:id="0" w:name="_GoBack"/>
-      <w:bookmarkEnd w:id="0"/>
-      <w:r>
-        <w:rPr>
-          <w:rFonts w:asciiTheme="majorHAnsi" w:hAnsiTheme="majorHAnsi" w:cstheme="majorHAnsi"/>
-          <w:sz w:val="24"/>
-          <w:szCs w:val="24"/>
-        </w:rPr>
-        <w:t xml:space="preserve">g semester.  </w:t>
+        <w:t xml:space="preserve"> Individual Studies (4911/6905) opportunity in Botany or Zoology this spring semester.  </w:t>
       </w:r>
       <w:r>
         <w:rPr>
@@ -214,6 +204,304 @@
         </w:rPr>
         <w:t>Matt and Dan</w:t>
       </w:r>
+    </w:p>
+    <w:p>
+      <w:pPr>
+        <w:rPr>
+          <w:rFonts w:ascii="Bradley Hand ITC" w:hAnsi="Bradley Hand ITC" w:cstheme="majorHAnsi"/>
+          <w:sz w:val="28"/>
+          <w:szCs w:val="28"/>
+        </w:rPr>
+      </w:pPr>
+      <w:bookmarkStart w:id="0" w:name="_GoBack"/>
+      <w:bookmarkEnd w:id="0"/>
+    </w:p>
+    <w:p>
+      <w:pPr>
+        <w:rPr>
+          <w:rFonts w:ascii="Calibri Light" w:hAnsi="Calibri Light" w:cs="Calibri Light"/>
+          <w:sz w:val="24"/>
+          <w:szCs w:val="24"/>
+        </w:rPr>
+      </w:pPr>
+      <w:r>
+        <w:rPr>
+          <w:rFonts w:ascii="Calibri Light" w:hAnsi="Calibri Light" w:cs="Calibri Light"/>
+          <w:sz w:val="24"/>
+          <w:szCs w:val="24"/>
+        </w:rPr>
+        <w:t>Dear Student,</w:t>
+      </w:r>
+    </w:p>
+    <w:p>
+      <w:pPr>
+        <w:rPr>
+          <w:rFonts w:ascii="Calibri Light" w:hAnsi="Calibri Light" w:cs="Calibri Light"/>
+          <w:sz w:val="24"/>
+          <w:szCs w:val="24"/>
+        </w:rPr>
+      </w:pPr>
+      <w:r>
+        <w:rPr>
+          <w:rFonts w:ascii="Calibri Light" w:hAnsi="Calibri Light" w:cs="Calibri Light"/>
+          <w:sz w:val="24"/>
+          <w:szCs w:val="24"/>
+        </w:rPr>
+        <w:t xml:space="preserve">We’re pleased to announce a 1-credit DataStory Studio </w:t>
+      </w:r>
+      <w:r>
+        <w:rPr>
+          <w:rFonts w:ascii="Calibri Light" w:hAnsi="Calibri Light" w:cs="Calibri Light"/>
+          <w:color w:val="1F497D"/>
+          <w:sz w:val="24"/>
+          <w:szCs w:val="24"/>
+        </w:rPr>
+        <w:t>(</w:t>
+      </w:r>
+      <w:r>
+        <w:rPr>
+          <w:rFonts w:ascii="Calibri Light" w:hAnsi="Calibri Light" w:cs="Calibri Light"/>
+          <w:b/>
+          <w:color w:val="1F497D"/>
+          <w:sz w:val="24"/>
+          <w:szCs w:val="24"/>
+        </w:rPr>
+        <w:t>a</w:t>
+      </w:r>
+      <w:r>
+        <w:rPr>
+          <w:rFonts w:ascii="Calibri Light" w:hAnsi="Calibri Light" w:cs="Calibri Light"/>
+          <w:b/>
+          <w:sz w:val="24"/>
+          <w:szCs w:val="24"/>
+        </w:rPr>
+        <w:t xml:space="preserve">pplied </w:t>
+      </w:r>
+      <w:r>
+        <w:rPr>
+          <w:rFonts w:ascii="Calibri Light" w:hAnsi="Calibri Light" w:cs="Calibri Light"/>
+          <w:b/>
+          <w:color w:val="1F497D"/>
+          <w:sz w:val="24"/>
+          <w:szCs w:val="24"/>
+        </w:rPr>
+        <w:t>a</w:t>
+      </w:r>
+      <w:r>
+        <w:rPr>
+          <w:rFonts w:ascii="Calibri Light" w:hAnsi="Calibri Light" w:cs="Calibri Light"/>
+          <w:b/>
+          <w:sz w:val="24"/>
+          <w:szCs w:val="24"/>
+        </w:rPr>
+        <w:t xml:space="preserve">rtificial </w:t>
+      </w:r>
+      <w:r>
+        <w:rPr>
+          <w:rFonts w:ascii="Calibri Light" w:hAnsi="Calibri Light" w:cs="Calibri Light"/>
+          <w:b/>
+          <w:color w:val="1F497D"/>
+          <w:sz w:val="24"/>
+          <w:szCs w:val="24"/>
+        </w:rPr>
+        <w:t>i</w:t>
+      </w:r>
+      <w:r>
+        <w:rPr>
+          <w:rFonts w:ascii="Calibri Light" w:hAnsi="Calibri Light" w:cs="Calibri Light"/>
+          <w:b/>
+          <w:sz w:val="24"/>
+          <w:szCs w:val="24"/>
+        </w:rPr>
+        <w:t>ntelligence</w:t>
+      </w:r>
+      <w:r>
+        <w:rPr>
+          <w:rFonts w:ascii="Calibri Light" w:hAnsi="Calibri Light" w:cs="Calibri Light"/>
+          <w:sz w:val="24"/>
+          <w:szCs w:val="24"/>
+        </w:rPr>
+        <w:t xml:space="preserve"> and </w:t>
+      </w:r>
+      <w:r>
+        <w:rPr>
+          <w:rFonts w:ascii="Calibri Light" w:hAnsi="Calibri Light" w:cs="Calibri Light"/>
+          <w:b/>
+          <w:color w:val="1F497D"/>
+          <w:sz w:val="24"/>
+          <w:szCs w:val="24"/>
+        </w:rPr>
+        <w:t>d</w:t>
+      </w:r>
+      <w:r>
+        <w:rPr>
+          <w:rFonts w:ascii="Calibri Light" w:hAnsi="Calibri Light" w:cs="Calibri Light"/>
+          <w:b/>
+          <w:sz w:val="24"/>
+          <w:szCs w:val="24"/>
+        </w:rPr>
+        <w:t xml:space="preserve">eep </w:t>
+      </w:r>
+      <w:r>
+        <w:rPr>
+          <w:rFonts w:ascii="Calibri Light" w:hAnsi="Calibri Light" w:cs="Calibri Light"/>
+          <w:b/>
+          <w:color w:val="1F497D"/>
+          <w:sz w:val="24"/>
+          <w:szCs w:val="24"/>
+        </w:rPr>
+        <w:t>l</w:t>
+      </w:r>
+      <w:r>
+        <w:rPr>
+          <w:rFonts w:ascii="Calibri Light" w:hAnsi="Calibri Light" w:cs="Calibri Light"/>
+          <w:b/>
+          <w:sz w:val="24"/>
+          <w:szCs w:val="24"/>
+        </w:rPr>
+        <w:t>earning</w:t>
+      </w:r>
+      <w:r>
+        <w:rPr>
+          <w:rFonts w:ascii="Calibri Light" w:hAnsi="Calibri Light" w:cs="Calibri Light"/>
+          <w:color w:val="1F497D"/>
+          <w:sz w:val="24"/>
+          <w:szCs w:val="24"/>
+        </w:rPr>
+        <w:t xml:space="preserve"> </w:t>
+      </w:r>
+      <w:r>
+        <w:rPr>
+          <w:rFonts w:ascii="Calibri Light" w:hAnsi="Calibri Light" w:cs="Calibri Light"/>
+          <w:sz w:val="24"/>
+          <w:szCs w:val="24"/>
+        </w:rPr>
+        <w:t>emphasis</w:t>
+      </w:r>
+      <w:r>
+        <w:rPr>
+          <w:rFonts w:ascii="Calibri Light" w:hAnsi="Calibri Light" w:cs="Calibri Light"/>
+          <w:color w:val="1F497D"/>
+          <w:sz w:val="24"/>
+          <w:szCs w:val="24"/>
+        </w:rPr>
+        <w:t>)</w:t>
+      </w:r>
+      <w:r>
+        <w:rPr>
+          <w:rFonts w:ascii="Calibri Light" w:hAnsi="Calibri Light" w:cs="Calibri Light"/>
+          <w:sz w:val="24"/>
+          <w:szCs w:val="24"/>
+        </w:rPr>
+        <w:t xml:space="preserve"> spring semester.</w:t>
+      </w:r>
+      <w:r>
+        <w:rPr>
+          <w:rFonts w:ascii="Calibri Light" w:hAnsi="Calibri Light" w:cs="Calibri Light"/>
+          <w:color w:val="1F497D"/>
+          <w:sz w:val="24"/>
+          <w:szCs w:val="24"/>
+        </w:rPr>
+        <w:t xml:space="preserve">  </w:t>
+      </w:r>
+      <w:r>
+        <w:rPr>
+          <w:rFonts w:ascii="Calibri Light" w:hAnsi="Calibri Light" w:cs="Calibri Light"/>
+          <w:sz w:val="24"/>
+          <w:szCs w:val="24"/>
+        </w:rPr>
+        <w:t>Students will register for Individual Studies in Botany or Zoology (4911/6905).  Those interested in this learning experience should have already identified data appropriate to their research project as well as their data analysis goals.</w:t>
+      </w:r>
+    </w:p>
+    <w:p>
+      <w:pPr>
+        <w:rPr>
+          <w:rFonts w:ascii="Calibri Light" w:hAnsi="Calibri Light" w:cs="Calibri Light"/>
+          <w:sz w:val="24"/>
+          <w:szCs w:val="24"/>
+        </w:rPr>
+      </w:pPr>
+      <w:r>
+        <w:rPr>
+          <w:rFonts w:ascii="Calibri Light" w:hAnsi="Calibri Light" w:cs="Calibri Light"/>
+          <w:sz w:val="24"/>
+          <w:szCs w:val="24"/>
+        </w:rPr>
+        <w:t>Please email Dan Maxwell (</w:t>
+      </w:r>
+      <w:hyperlink r:id="rId8" w:history="1">
+        <w:r>
+          <w:rPr>
+            <w:rStyle w:val="Hyperlink"/>
+            <w:rFonts w:ascii="Calibri Light" w:hAnsi="Calibri Light" w:cs="Calibri Light"/>
+            <w:sz w:val="24"/>
+            <w:szCs w:val="24"/>
+          </w:rPr>
+          <w:t>danielmaxwell@ufl.edu</w:t>
+        </w:r>
+      </w:hyperlink>
+      <w:r>
+        <w:rPr>
+          <w:rFonts w:ascii="Calibri Light" w:hAnsi="Calibri Light" w:cs="Calibri Light"/>
+          <w:sz w:val="24"/>
+          <w:szCs w:val="24"/>
+        </w:rPr>
+        <w:t>) and Matt Gitzendanner (</w:t>
+      </w:r>
+      <w:hyperlink r:id="rId9" w:history="1">
+        <w:r>
+          <w:rPr>
+            <w:rStyle w:val="Hyperlink"/>
+            <w:rFonts w:ascii="Calibri Light" w:hAnsi="Calibri Light" w:cs="Calibri Light"/>
+            <w:sz w:val="24"/>
+            <w:szCs w:val="24"/>
+          </w:rPr>
+          <w:t>magitz@ufl.edu</w:t>
+        </w:r>
+      </w:hyperlink>
+      <w:r>
+        <w:rPr>
+          <w:rFonts w:ascii="Calibri Light" w:hAnsi="Calibri Light" w:cs="Calibri Light"/>
+          <w:sz w:val="24"/>
+          <w:szCs w:val="24"/>
+        </w:rPr>
+        <w:t>) for additional information and registration.</w:t>
+      </w:r>
+    </w:p>
+    <w:p>
+      <w:pPr>
+        <w:rPr>
+          <w:rFonts w:ascii="Calibri Light" w:hAnsi="Calibri Light" w:cs="Calibri Light"/>
+          <w:sz w:val="24"/>
+          <w:szCs w:val="24"/>
+        </w:rPr>
+      </w:pPr>
+    </w:p>
+    <w:p>
+      <w:pPr>
+        <w:rPr>
+          <w:rFonts w:ascii="Bradley Hand ITC" w:hAnsi="Bradley Hand ITC" w:cs="Calibri"/>
+          <w:sz w:val="28"/>
+          <w:szCs w:val="28"/>
+        </w:rPr>
+      </w:pPr>
+      <w:r>
+        <w:rPr>
+          <w:rFonts w:ascii="Bradley Hand ITC" w:hAnsi="Bradley Hand ITC"/>
+          <w:sz w:val="28"/>
+          <w:szCs w:val="28"/>
+        </w:rPr>
+        <w:t>Matt and Dan</w:t>
+      </w:r>
+    </w:p>
+    <w:p>
+      <w:pPr>
+        <w:rPr>
+          <w:rFonts w:ascii="Bradley Hand ITC" w:hAnsi="Bradley Hand ITC" w:cstheme="majorHAnsi"/>
+          <w:sz w:val="28"/>
+          <w:szCs w:val="28"/>
+        </w:rPr>
+      </w:pPr>
     </w:p>
     <w:sectPr>
       <w:pgSz w:w="12240" w:h="15840"/>
@@ -1172,7 +1460,7 @@
 </file>
 
 <file path=customXml/itemProps1.xml><?xml version="1.0" encoding="utf-8"?>
-<ds:datastoreItem xmlns:ds="http://schemas.openxmlformats.org/officeDocument/2006/customXml" ds:itemID="{CCFC6598-1204-416A-A7B4-A52E36C1F256}">
+<ds:datastoreItem xmlns:ds="http://schemas.openxmlformats.org/officeDocument/2006/customXml" ds:itemID="{848E7C6F-9372-41B6-B4EA-E0633EC44925}">
   <ds:schemaRefs>
     <ds:schemaRef ds:uri="http://schemas.openxmlformats.org/officeDocument/2006/bibliography"/>
   </ds:schemaRefs>

</xml_diff>